<commit_message>
Added compaint page and complaint details page both backend and frontend
</commit_message>
<xml_diff>
--- a/System Design.docx
+++ b/System Design.docx
@@ -268,21 +268,14 @@
                 <w:lang w:val="en-US"/>
               </w:rPr>
             </w:pPr>
+            <w:proofErr w:type="spellStart"/>
             <w:r>
               <w:rPr>
                 <w:sz w:val="24"/>
                 <w:szCs w:val="24"/>
                 <w:lang w:val="en-US"/>
               </w:rPr>
-              <w:t>R</w:t>
-            </w:r>
-            <w:r>
-              <w:rPr>
-                <w:sz w:val="24"/>
-                <w:szCs w:val="24"/>
-                <w:lang w:val="en-US"/>
-              </w:rPr>
-              <w:t>oom</w:t>
+              <w:t>Room</w:t>
             </w:r>
             <w:r>
               <w:rPr>
@@ -300,6 +293,7 @@
               </w:rPr>
               <w:t>_id</w:t>
             </w:r>
+            <w:proofErr w:type="spellEnd"/>
           </w:p>
         </w:tc>
         <w:tc>
@@ -318,6 +312,7 @@
                 <w:lang w:val="en-US"/>
               </w:rPr>
             </w:pPr>
+            <w:proofErr w:type="spellStart"/>
             <w:r>
               <w:rPr>
                 <w:sz w:val="24"/>
@@ -326,6 +321,7 @@
               </w:rPr>
               <w:t>No_of_beds</w:t>
             </w:r>
+            <w:proofErr w:type="spellEnd"/>
           </w:p>
         </w:tc>
         <w:tc>
@@ -1023,6 +1019,7 @@
                 <w:lang w:val="en-US"/>
               </w:rPr>
             </w:pPr>
+            <w:proofErr w:type="spellStart"/>
             <w:r>
               <w:rPr>
                 <w:sz w:val="24"/>
@@ -1031,6 +1028,7 @@
               </w:rPr>
               <w:t>Room_number</w:t>
             </w:r>
+            <w:proofErr w:type="spellEnd"/>
           </w:p>
         </w:tc>
         <w:tc>
@@ -1051,6 +1049,7 @@
                 <w:lang w:val="en-US"/>
               </w:rPr>
             </w:pPr>
+            <w:proofErr w:type="spellStart"/>
             <w:r>
               <w:rPr>
                 <w:sz w:val="24"/>
@@ -1075,6 +1074,7 @@
               </w:rPr>
               <w:t>_id</w:t>
             </w:r>
+            <w:proofErr w:type="spellEnd"/>
           </w:p>
         </w:tc>
         <w:tc>
@@ -1095,6 +1095,7 @@
                 <w:lang w:val="en-US"/>
               </w:rPr>
             </w:pPr>
+            <w:proofErr w:type="spellStart"/>
             <w:r>
               <w:rPr>
                 <w:sz w:val="24"/>
@@ -1111,6 +1112,7 @@
               </w:rPr>
               <w:t>beds</w:t>
             </w:r>
+            <w:proofErr w:type="spellEnd"/>
           </w:p>
         </w:tc>
         <w:tc>
@@ -1131,6 +1133,7 @@
                 <w:lang w:val="en-US"/>
               </w:rPr>
             </w:pPr>
+            <w:proofErr w:type="spellStart"/>
             <w:r>
               <w:rPr>
                 <w:sz w:val="24"/>
@@ -1147,6 +1150,7 @@
               </w:rPr>
               <w:t>beds</w:t>
             </w:r>
+            <w:proofErr w:type="spellEnd"/>
           </w:p>
         </w:tc>
         <w:tc>
@@ -1167,6 +1171,7 @@
                 <w:lang w:val="en-US"/>
               </w:rPr>
             </w:pPr>
+            <w:proofErr w:type="spellStart"/>
             <w:r>
               <w:rPr>
                 <w:sz w:val="24"/>
@@ -1191,6 +1196,7 @@
               </w:rPr>
               <w:t>beds</w:t>
             </w:r>
+            <w:proofErr w:type="spellEnd"/>
           </w:p>
         </w:tc>
       </w:tr>
@@ -1418,13 +1424,23 @@
           <w:lang w:val="en-US"/>
         </w:rPr>
       </w:pPr>
+      <w:proofErr w:type="spellStart"/>
       <w:r>
         <w:rPr>
           <w:sz w:val="32"/>
           <w:szCs w:val="32"/>
           <w:lang w:val="en-US"/>
         </w:rPr>
-        <w:t xml:space="preserve">Allocated_students </w:t>
+        <w:t>Allocated_students</w:t>
+      </w:r>
+      <w:proofErr w:type="spellEnd"/>
+      <w:r>
+        <w:rPr>
+          <w:sz w:val="32"/>
+          <w:szCs w:val="32"/>
+          <w:lang w:val="en-US"/>
+        </w:rPr>
+        <w:t xml:space="preserve"> </w:t>
       </w:r>
       <w:r>
         <w:rPr>
@@ -1523,6 +1539,7 @@
                 <w:lang w:val="en-US"/>
               </w:rPr>
             </w:pPr>
+            <w:proofErr w:type="spellStart"/>
             <w:r>
               <w:rPr>
                 <w:sz w:val="32"/>
@@ -1531,6 +1548,7 @@
               </w:rPr>
               <w:t>Student_id</w:t>
             </w:r>
+            <w:proofErr w:type="spellEnd"/>
           </w:p>
         </w:tc>
         <w:tc>
@@ -1551,6 +1569,7 @@
                 <w:lang w:val="en-US"/>
               </w:rPr>
             </w:pPr>
+            <w:proofErr w:type="spellStart"/>
             <w:r>
               <w:rPr>
                 <w:sz w:val="32"/>
@@ -1559,6 +1578,7 @@
               </w:rPr>
               <w:t>Room_number</w:t>
             </w:r>
+            <w:proofErr w:type="spellEnd"/>
           </w:p>
         </w:tc>
         <w:tc>
@@ -1579,6 +1599,7 @@
                 <w:lang w:val="en-US"/>
               </w:rPr>
             </w:pPr>
+            <w:proofErr w:type="spellStart"/>
             <w:r>
               <w:rPr>
                 <w:sz w:val="32"/>
@@ -1587,6 +1608,7 @@
               </w:rPr>
               <w:t>Bed_number</w:t>
             </w:r>
+            <w:proofErr w:type="spellEnd"/>
           </w:p>
         </w:tc>
         <w:tc>
@@ -1777,7 +1799,25 @@
           <w:szCs w:val="24"/>
           <w:lang w:val="en-US"/>
         </w:rPr>
-        <w:t>Then below there should be one box in which we can put the number of rooms in this flour. Based on this we can generate the room number as “block-flour-room_number”, for ex. “AB-0-15”.</w:t>
+        <w:t>Then below there should be one box in which we can put the number of rooms in this flour. Based on this we can generate the room number as “block-flour-</w:t>
+      </w:r>
+      <w:proofErr w:type="spellStart"/>
+      <w:r>
+        <w:rPr>
+          <w:sz w:val="24"/>
+          <w:szCs w:val="24"/>
+          <w:lang w:val="en-US"/>
+        </w:rPr>
+        <w:t>room_number</w:t>
+      </w:r>
+      <w:proofErr w:type="spellEnd"/>
+      <w:r>
+        <w:rPr>
+          <w:sz w:val="24"/>
+          <w:szCs w:val="24"/>
+          <w:lang w:val="en-US"/>
+        </w:rPr>
+        <w:t>”, for ex. “AB-0-15”.</w:t>
       </w:r>
     </w:p>
     <w:tbl>
@@ -2785,6 +2825,252 @@
         <w:tabs>
           <w:tab w:val="left" w:pos="1034"/>
         </w:tabs>
+        <w:ind w:left="0"/>
+        <w:rPr>
+          <w:sz w:val="32"/>
+          <w:szCs w:val="32"/>
+          <w:lang w:val="en-US"/>
+        </w:rPr>
+      </w:pPr>
+      <w:r>
+        <w:rPr>
+          <w:noProof/>
+        </w:rPr>
+        <w:lastRenderedPageBreak/>
+        <w:drawing>
+          <wp:inline distT="0" distB="0" distL="0" distR="0" wp14:anchorId="107A5EB2" wp14:editId="187C69CF">
+            <wp:extent cx="5731510" cy="3223895"/>
+            <wp:effectExtent l="0" t="0" r="2540" b="0"/>
+            <wp:docPr id="497276497" name="Picture 3"/>
+            <wp:cNvGraphicFramePr>
+              <a:graphicFrameLocks xmlns:a="http://schemas.openxmlformats.org/drawingml/2006/main" noChangeAspect="1"/>
+            </wp:cNvGraphicFramePr>
+            <a:graphic xmlns:a="http://schemas.openxmlformats.org/drawingml/2006/main">
+              <a:graphicData uri="http://schemas.openxmlformats.org/drawingml/2006/picture">
+                <pic:pic xmlns:pic="http://schemas.openxmlformats.org/drawingml/2006/picture">
+                  <pic:nvPicPr>
+                    <pic:cNvPr id="0" name="Picture 3"/>
+                    <pic:cNvPicPr>
+                      <a:picLocks noChangeAspect="1" noChangeArrowheads="1"/>
+                    </pic:cNvPicPr>
+                  </pic:nvPicPr>
+                  <pic:blipFill>
+                    <a:blip r:embed="rId13">
+                      <a:extLst>
+                        <a:ext uri="{28A0092B-C50C-407E-A947-70E740481C1C}">
+                          <a14:useLocalDpi xmlns:a14="http://schemas.microsoft.com/office/drawing/2010/main" val="0"/>
+                        </a:ext>
+                      </a:extLst>
+                    </a:blip>
+                    <a:srcRect/>
+                    <a:stretch>
+                      <a:fillRect/>
+                    </a:stretch>
+                  </pic:blipFill>
+                  <pic:spPr bwMode="auto">
+                    <a:xfrm>
+                      <a:off x="0" y="0"/>
+                      <a:ext cx="5731510" cy="3223895"/>
+                    </a:xfrm>
+                    <a:prstGeom prst="rect">
+                      <a:avLst/>
+                    </a:prstGeom>
+                    <a:noFill/>
+                    <a:ln>
+                      <a:noFill/>
+                    </a:ln>
+                  </pic:spPr>
+                </pic:pic>
+              </a:graphicData>
+            </a:graphic>
+          </wp:inline>
+        </w:drawing>
+      </w:r>
+    </w:p>
+    <w:p>
+      <w:pPr>
+        <w:pStyle w:val="ListParagraph"/>
+        <w:tabs>
+          <w:tab w:val="left" w:pos="1034"/>
+        </w:tabs>
+        <w:rPr>
+          <w:sz w:val="32"/>
+          <w:szCs w:val="32"/>
+          <w:lang w:val="en-US"/>
+        </w:rPr>
+      </w:pPr>
+    </w:p>
+    <w:p>
+      <w:pPr>
+        <w:pStyle w:val="ListParagraph"/>
+        <w:numPr>
+          <w:ilvl w:val="1"/>
+          <w:numId w:val="1"/>
+        </w:numPr>
+        <w:tabs>
+          <w:tab w:val="left" w:pos="1034"/>
+        </w:tabs>
+        <w:rPr>
+          <w:sz w:val="32"/>
+          <w:szCs w:val="32"/>
+          <w:lang w:val="en-US"/>
+        </w:rPr>
+      </w:pPr>
+      <w:r>
+        <w:rPr>
+          <w:sz w:val="32"/>
+          <w:szCs w:val="32"/>
+          <w:lang w:val="en-US"/>
+        </w:rPr>
+        <w:t xml:space="preserve">Create Room Type UI design: </w:t>
+      </w:r>
+      <w:r>
+        <w:rPr>
+          <w:sz w:val="24"/>
+          <w:szCs w:val="24"/>
+          <w:lang w:val="en-US"/>
+        </w:rPr>
+        <w:t>This section tells how to add the room type in which how many fans are there and image also can be uploaded.</w:t>
+      </w:r>
+    </w:p>
+    <w:p>
+      <w:pPr>
+        <w:pStyle w:val="ListParagraph"/>
+        <w:tabs>
+          <w:tab w:val="left" w:pos="1034"/>
+        </w:tabs>
+        <w:ind w:left="0"/>
+        <w:rPr>
+          <w:sz w:val="32"/>
+          <w:szCs w:val="32"/>
+          <w:lang w:val="en-US"/>
+        </w:rPr>
+      </w:pPr>
+      <w:r>
+        <w:rPr>
+          <w:noProof/>
+        </w:rPr>
+        <w:drawing>
+          <wp:inline distT="0" distB="0" distL="0" distR="0" wp14:anchorId="24F297B2" wp14:editId="5308B022">
+            <wp:extent cx="5731510" cy="3223895"/>
+            <wp:effectExtent l="0" t="0" r="2540" b="0"/>
+            <wp:docPr id="393746901" name="Picture 4"/>
+            <wp:cNvGraphicFramePr>
+              <a:graphicFrameLocks xmlns:a="http://schemas.openxmlformats.org/drawingml/2006/main" noChangeAspect="1"/>
+            </wp:cNvGraphicFramePr>
+            <a:graphic xmlns:a="http://schemas.openxmlformats.org/drawingml/2006/main">
+              <a:graphicData uri="http://schemas.openxmlformats.org/drawingml/2006/picture">
+                <pic:pic xmlns:pic="http://schemas.openxmlformats.org/drawingml/2006/picture">
+                  <pic:nvPicPr>
+                    <pic:cNvPr id="0" name="Picture 4"/>
+                    <pic:cNvPicPr>
+                      <a:picLocks noChangeAspect="1" noChangeArrowheads="1"/>
+                    </pic:cNvPicPr>
+                  </pic:nvPicPr>
+                  <pic:blipFill>
+                    <a:blip r:embed="rId14">
+                      <a:extLst>
+                        <a:ext uri="{28A0092B-C50C-407E-A947-70E740481C1C}">
+                          <a14:useLocalDpi xmlns:a14="http://schemas.microsoft.com/office/drawing/2010/main" val="0"/>
+                        </a:ext>
+                      </a:extLst>
+                    </a:blip>
+                    <a:srcRect/>
+                    <a:stretch>
+                      <a:fillRect/>
+                    </a:stretch>
+                  </pic:blipFill>
+                  <pic:spPr bwMode="auto">
+                    <a:xfrm>
+                      <a:off x="0" y="0"/>
+                      <a:ext cx="5731510" cy="3223895"/>
+                    </a:xfrm>
+                    <a:prstGeom prst="rect">
+                      <a:avLst/>
+                    </a:prstGeom>
+                    <a:noFill/>
+                    <a:ln>
+                      <a:noFill/>
+                    </a:ln>
+                  </pic:spPr>
+                </pic:pic>
+              </a:graphicData>
+            </a:graphic>
+          </wp:inline>
+        </w:drawing>
+      </w:r>
+    </w:p>
+    <w:p>
+      <w:pPr>
+        <w:pStyle w:val="ListParagraph"/>
+        <w:tabs>
+          <w:tab w:val="left" w:pos="1034"/>
+        </w:tabs>
+        <w:rPr>
+          <w:sz w:val="32"/>
+          <w:szCs w:val="32"/>
+          <w:lang w:val="en-US"/>
+        </w:rPr>
+      </w:pPr>
+    </w:p>
+    <w:p>
+      <w:pPr>
+        <w:pStyle w:val="ListParagraph"/>
+        <w:tabs>
+          <w:tab w:val="left" w:pos="1034"/>
+        </w:tabs>
+        <w:rPr>
+          <w:sz w:val="32"/>
+          <w:szCs w:val="32"/>
+          <w:lang w:val="en-US"/>
+        </w:rPr>
+      </w:pPr>
+    </w:p>
+    <w:p>
+      <w:pPr>
+        <w:pStyle w:val="ListParagraph"/>
+        <w:tabs>
+          <w:tab w:val="left" w:pos="1034"/>
+        </w:tabs>
+        <w:rPr>
+          <w:sz w:val="32"/>
+          <w:szCs w:val="32"/>
+          <w:lang w:val="en-US"/>
+        </w:rPr>
+      </w:pPr>
+    </w:p>
+    <w:p>
+      <w:pPr>
+        <w:pStyle w:val="ListParagraph"/>
+        <w:tabs>
+          <w:tab w:val="left" w:pos="1034"/>
+        </w:tabs>
+        <w:rPr>
+          <w:sz w:val="32"/>
+          <w:szCs w:val="32"/>
+          <w:lang w:val="en-US"/>
+        </w:rPr>
+      </w:pPr>
+    </w:p>
+    <w:p>
+      <w:pPr>
+        <w:pStyle w:val="ListParagraph"/>
+        <w:tabs>
+          <w:tab w:val="left" w:pos="1034"/>
+        </w:tabs>
+        <w:rPr>
+          <w:sz w:val="32"/>
+          <w:szCs w:val="32"/>
+          <w:lang w:val="en-US"/>
+        </w:rPr>
+      </w:pPr>
+    </w:p>
+    <w:p>
+      <w:pPr>
+        <w:pStyle w:val="ListParagraph"/>
+        <w:tabs>
+          <w:tab w:val="left" w:pos="1034"/>
+        </w:tabs>
         <w:rPr>
           <w:sz w:val="32"/>
           <w:szCs w:val="32"/>
@@ -2878,6 +3164,1450 @@
         </w:rPr>
         <w:t>name, DOB, Registration number</w:t>
       </w:r>
+      <w:r>
+        <w:rPr>
+          <w:sz w:val="32"/>
+          <w:szCs w:val="32"/>
+          <w:lang w:val="en-US"/>
+        </w:rPr>
+        <w:t>, password</w:t>
+      </w:r>
+    </w:p>
+    <w:p>
+      <w:pPr>
+        <w:tabs>
+          <w:tab w:val="left" w:pos="1034"/>
+        </w:tabs>
+        <w:ind w:left="1080"/>
+        <w:rPr>
+          <w:b/>
+          <w:bCs/>
+          <w:sz w:val="32"/>
+          <w:szCs w:val="32"/>
+          <w:lang w:val="en-US"/>
+        </w:rPr>
+      </w:pPr>
+      <w:proofErr w:type="spellStart"/>
+      <w:r>
+        <w:rPr>
+          <w:b/>
+          <w:bCs/>
+          <w:sz w:val="32"/>
+          <w:szCs w:val="32"/>
+          <w:lang w:val="en-US"/>
+        </w:rPr>
+        <w:t>Role_type_table</w:t>
+      </w:r>
+      <w:proofErr w:type="spellEnd"/>
+      <w:r>
+        <w:rPr>
+          <w:b/>
+          <w:bCs/>
+          <w:sz w:val="32"/>
+          <w:szCs w:val="32"/>
+          <w:lang w:val="en-US"/>
+        </w:rPr>
+        <w:t>:</w:t>
+      </w:r>
+    </w:p>
+    <w:tbl>
+      <w:tblPr>
+        <w:tblStyle w:val="GridTable4"/>
+        <w:tblW w:w="9158" w:type="dxa"/>
+        <w:tblLook w:val="04A0" w:firstRow="1" w:lastRow="0" w:firstColumn="1" w:lastColumn="0" w:noHBand="0" w:noVBand="1"/>
+      </w:tblPr>
+      <w:tblGrid>
+        <w:gridCol w:w="4579"/>
+        <w:gridCol w:w="4579"/>
+      </w:tblGrid>
+      <w:tr>
+        <w:trPr>
+          <w:cnfStyle w:val="100000000000" w:firstRow="1" w:lastRow="0" w:firstColumn="0" w:lastColumn="0" w:oddVBand="0" w:evenVBand="0" w:oddHBand="0" w:evenHBand="0" w:firstRowFirstColumn="0" w:firstRowLastColumn="0" w:lastRowFirstColumn="0" w:lastRowLastColumn="0"/>
+          <w:trHeight w:val="389"/>
+        </w:trPr>
+        <w:tc>
+          <w:tcPr>
+            <w:cnfStyle w:val="001000000000" w:firstRow="0" w:lastRow="0" w:firstColumn="1" w:lastColumn="0" w:oddVBand="0" w:evenVBand="0" w:oddHBand="0" w:evenHBand="0" w:firstRowFirstColumn="0" w:firstRowLastColumn="0" w:lastRowFirstColumn="0" w:lastRowLastColumn="0"/>
+            <w:tcW w:w="4579" w:type="dxa"/>
+          </w:tcPr>
+          <w:p>
+            <w:pPr>
+              <w:pStyle w:val="ListParagraph"/>
+              <w:tabs>
+                <w:tab w:val="left" w:pos="1034"/>
+              </w:tabs>
+              <w:ind w:left="0"/>
+              <w:rPr>
+                <w:sz w:val="32"/>
+                <w:szCs w:val="32"/>
+                <w:lang w:val="en-US"/>
+              </w:rPr>
+            </w:pPr>
+            <w:proofErr w:type="spellStart"/>
+            <w:r>
+              <w:rPr>
+                <w:sz w:val="32"/>
+                <w:szCs w:val="32"/>
+                <w:lang w:val="en-US"/>
+              </w:rPr>
+              <w:t>Role_type_id</w:t>
+            </w:r>
+            <w:proofErr w:type="spellEnd"/>
+          </w:p>
+        </w:tc>
+        <w:tc>
+          <w:tcPr>
+            <w:tcW w:w="4579" w:type="dxa"/>
+          </w:tcPr>
+          <w:p>
+            <w:pPr>
+              <w:pStyle w:val="ListParagraph"/>
+              <w:tabs>
+                <w:tab w:val="left" w:pos="1034"/>
+              </w:tabs>
+              <w:ind w:left="0"/>
+              <w:cnfStyle w:val="100000000000" w:firstRow="1" w:lastRow="0" w:firstColumn="0" w:lastColumn="0" w:oddVBand="0" w:evenVBand="0" w:oddHBand="0" w:evenHBand="0" w:firstRowFirstColumn="0" w:firstRowLastColumn="0" w:lastRowFirstColumn="0" w:lastRowLastColumn="0"/>
+              <w:rPr>
+                <w:sz w:val="32"/>
+                <w:szCs w:val="32"/>
+                <w:lang w:val="en-US"/>
+              </w:rPr>
+            </w:pPr>
+            <w:proofErr w:type="spellStart"/>
+            <w:r>
+              <w:rPr>
+                <w:sz w:val="32"/>
+                <w:szCs w:val="32"/>
+                <w:lang w:val="en-US"/>
+              </w:rPr>
+              <w:t>Role_type_name</w:t>
+            </w:r>
+            <w:proofErr w:type="spellEnd"/>
+          </w:p>
+        </w:tc>
+      </w:tr>
+      <w:tr>
+        <w:trPr>
+          <w:cnfStyle w:val="000000100000" w:firstRow="0" w:lastRow="0" w:firstColumn="0" w:lastColumn="0" w:oddVBand="0" w:evenVBand="0" w:oddHBand="1" w:evenHBand="0" w:firstRowFirstColumn="0" w:firstRowLastColumn="0" w:lastRowFirstColumn="0" w:lastRowLastColumn="0"/>
+          <w:trHeight w:val="389"/>
+        </w:trPr>
+        <w:tc>
+          <w:tcPr>
+            <w:cnfStyle w:val="001000000000" w:firstRow="0" w:lastRow="0" w:firstColumn="1" w:lastColumn="0" w:oddVBand="0" w:evenVBand="0" w:oddHBand="0" w:evenHBand="0" w:firstRowFirstColumn="0" w:firstRowLastColumn="0" w:lastRowFirstColumn="0" w:lastRowLastColumn="0"/>
+            <w:tcW w:w="4579" w:type="dxa"/>
+          </w:tcPr>
+          <w:p>
+            <w:pPr>
+              <w:pStyle w:val="ListParagraph"/>
+              <w:tabs>
+                <w:tab w:val="left" w:pos="1034"/>
+              </w:tabs>
+              <w:ind w:left="0"/>
+              <w:rPr>
+                <w:sz w:val="32"/>
+                <w:szCs w:val="32"/>
+                <w:lang w:val="en-US"/>
+              </w:rPr>
+            </w:pPr>
+            <w:r>
+              <w:rPr>
+                <w:sz w:val="32"/>
+                <w:szCs w:val="32"/>
+                <w:lang w:val="en-US"/>
+              </w:rPr>
+              <w:t>1</w:t>
+            </w:r>
+          </w:p>
+        </w:tc>
+        <w:tc>
+          <w:tcPr>
+            <w:tcW w:w="4579" w:type="dxa"/>
+          </w:tcPr>
+          <w:p>
+            <w:pPr>
+              <w:pStyle w:val="ListParagraph"/>
+              <w:tabs>
+                <w:tab w:val="left" w:pos="1034"/>
+              </w:tabs>
+              <w:ind w:left="0"/>
+              <w:cnfStyle w:val="000000100000" w:firstRow="0" w:lastRow="0" w:firstColumn="0" w:lastColumn="0" w:oddVBand="0" w:evenVBand="0" w:oddHBand="1" w:evenHBand="0" w:firstRowFirstColumn="0" w:firstRowLastColumn="0" w:lastRowFirstColumn="0" w:lastRowLastColumn="0"/>
+              <w:rPr>
+                <w:sz w:val="32"/>
+                <w:szCs w:val="32"/>
+                <w:lang w:val="en-US"/>
+              </w:rPr>
+            </w:pPr>
+            <w:r>
+              <w:rPr>
+                <w:sz w:val="32"/>
+                <w:szCs w:val="32"/>
+                <w:lang w:val="en-US"/>
+              </w:rPr>
+              <w:t>Admin</w:t>
+            </w:r>
+          </w:p>
+        </w:tc>
+      </w:tr>
+      <w:tr>
+        <w:trPr>
+          <w:trHeight w:val="401"/>
+        </w:trPr>
+        <w:tc>
+          <w:tcPr>
+            <w:cnfStyle w:val="001000000000" w:firstRow="0" w:lastRow="0" w:firstColumn="1" w:lastColumn="0" w:oddVBand="0" w:evenVBand="0" w:oddHBand="0" w:evenHBand="0" w:firstRowFirstColumn="0" w:firstRowLastColumn="0" w:lastRowFirstColumn="0" w:lastRowLastColumn="0"/>
+            <w:tcW w:w="4579" w:type="dxa"/>
+          </w:tcPr>
+          <w:p>
+            <w:pPr>
+              <w:pStyle w:val="ListParagraph"/>
+              <w:tabs>
+                <w:tab w:val="left" w:pos="1034"/>
+              </w:tabs>
+              <w:ind w:left="0"/>
+              <w:rPr>
+                <w:sz w:val="32"/>
+                <w:szCs w:val="32"/>
+                <w:lang w:val="en-US"/>
+              </w:rPr>
+            </w:pPr>
+            <w:r>
+              <w:rPr>
+                <w:sz w:val="32"/>
+                <w:szCs w:val="32"/>
+                <w:lang w:val="en-US"/>
+              </w:rPr>
+              <w:t>2</w:t>
+            </w:r>
+          </w:p>
+        </w:tc>
+        <w:tc>
+          <w:tcPr>
+            <w:tcW w:w="4579" w:type="dxa"/>
+          </w:tcPr>
+          <w:p>
+            <w:pPr>
+              <w:pStyle w:val="ListParagraph"/>
+              <w:tabs>
+                <w:tab w:val="left" w:pos="1034"/>
+              </w:tabs>
+              <w:ind w:left="0"/>
+              <w:cnfStyle w:val="000000000000" w:firstRow="0" w:lastRow="0" w:firstColumn="0" w:lastColumn="0" w:oddVBand="0" w:evenVBand="0" w:oddHBand="0" w:evenHBand="0" w:firstRowFirstColumn="0" w:firstRowLastColumn="0" w:lastRowFirstColumn="0" w:lastRowLastColumn="0"/>
+              <w:rPr>
+                <w:sz w:val="32"/>
+                <w:szCs w:val="32"/>
+                <w:lang w:val="en-US"/>
+              </w:rPr>
+            </w:pPr>
+            <w:r>
+              <w:rPr>
+                <w:sz w:val="32"/>
+                <w:szCs w:val="32"/>
+                <w:lang w:val="en-US"/>
+              </w:rPr>
+              <w:t>supervisor</w:t>
+            </w:r>
+          </w:p>
+        </w:tc>
+      </w:tr>
+      <w:tr>
+        <w:trPr>
+          <w:cnfStyle w:val="000000100000" w:firstRow="0" w:lastRow="0" w:firstColumn="0" w:lastColumn="0" w:oddVBand="0" w:evenVBand="0" w:oddHBand="1" w:evenHBand="0" w:firstRowFirstColumn="0" w:firstRowLastColumn="0" w:lastRowFirstColumn="0" w:lastRowLastColumn="0"/>
+          <w:trHeight w:val="401"/>
+        </w:trPr>
+        <w:tc>
+          <w:tcPr>
+            <w:cnfStyle w:val="001000000000" w:firstRow="0" w:lastRow="0" w:firstColumn="1" w:lastColumn="0" w:oddVBand="0" w:evenVBand="0" w:oddHBand="0" w:evenHBand="0" w:firstRowFirstColumn="0" w:firstRowLastColumn="0" w:lastRowFirstColumn="0" w:lastRowLastColumn="0"/>
+            <w:tcW w:w="4579" w:type="dxa"/>
+          </w:tcPr>
+          <w:p>
+            <w:pPr>
+              <w:pStyle w:val="ListParagraph"/>
+              <w:tabs>
+                <w:tab w:val="left" w:pos="1034"/>
+              </w:tabs>
+              <w:ind w:left="0"/>
+              <w:rPr>
+                <w:sz w:val="32"/>
+                <w:szCs w:val="32"/>
+                <w:lang w:val="en-US"/>
+              </w:rPr>
+            </w:pPr>
+            <w:r>
+              <w:rPr>
+                <w:sz w:val="32"/>
+                <w:szCs w:val="32"/>
+                <w:lang w:val="en-US"/>
+              </w:rPr>
+              <w:t>3</w:t>
+            </w:r>
+          </w:p>
+        </w:tc>
+        <w:tc>
+          <w:tcPr>
+            <w:tcW w:w="4579" w:type="dxa"/>
+          </w:tcPr>
+          <w:p>
+            <w:pPr>
+              <w:pStyle w:val="ListParagraph"/>
+              <w:tabs>
+                <w:tab w:val="left" w:pos="1034"/>
+              </w:tabs>
+              <w:ind w:left="0"/>
+              <w:cnfStyle w:val="000000100000" w:firstRow="0" w:lastRow="0" w:firstColumn="0" w:lastColumn="0" w:oddVBand="0" w:evenVBand="0" w:oddHBand="1" w:evenHBand="0" w:firstRowFirstColumn="0" w:firstRowLastColumn="0" w:lastRowFirstColumn="0" w:lastRowLastColumn="0"/>
+              <w:rPr>
+                <w:sz w:val="32"/>
+                <w:szCs w:val="32"/>
+                <w:lang w:val="en-US"/>
+              </w:rPr>
+            </w:pPr>
+            <w:r>
+              <w:rPr>
+                <w:sz w:val="32"/>
+                <w:szCs w:val="32"/>
+                <w:lang w:val="en-US"/>
+              </w:rPr>
+              <w:t>student</w:t>
+            </w:r>
+          </w:p>
+        </w:tc>
+      </w:tr>
+    </w:tbl>
+    <w:p>
+      <w:pPr>
+        <w:pStyle w:val="ListParagraph"/>
+        <w:tabs>
+          <w:tab w:val="left" w:pos="1034"/>
+        </w:tabs>
+        <w:rPr>
+          <w:sz w:val="32"/>
+          <w:szCs w:val="32"/>
+          <w:lang w:val="en-US"/>
+        </w:rPr>
+      </w:pPr>
+    </w:p>
+    <w:p>
+      <w:pPr>
+        <w:pStyle w:val="ListParagraph"/>
+        <w:tabs>
+          <w:tab w:val="left" w:pos="1034"/>
+        </w:tabs>
+        <w:rPr>
+          <w:b/>
+          <w:bCs/>
+          <w:sz w:val="32"/>
+          <w:szCs w:val="32"/>
+          <w:lang w:val="en-US"/>
+        </w:rPr>
+      </w:pPr>
+      <w:proofErr w:type="spellStart"/>
+      <w:r>
+        <w:rPr>
+          <w:b/>
+          <w:bCs/>
+          <w:sz w:val="32"/>
+          <w:szCs w:val="32"/>
+          <w:lang w:val="en-US"/>
+        </w:rPr>
+        <w:t>User_table</w:t>
+      </w:r>
+      <w:proofErr w:type="spellEnd"/>
+      <w:r>
+        <w:rPr>
+          <w:b/>
+          <w:bCs/>
+          <w:sz w:val="32"/>
+          <w:szCs w:val="32"/>
+          <w:lang w:val="en-US"/>
+        </w:rPr>
+        <w:t>:</w:t>
+      </w:r>
+    </w:p>
+    <w:tbl>
+      <w:tblPr>
+        <w:tblStyle w:val="GridTable4"/>
+        <w:tblW w:w="9355" w:type="dxa"/>
+        <w:tblLook w:val="04A0" w:firstRow="1" w:lastRow="0" w:firstColumn="1" w:lastColumn="0" w:noHBand="0" w:noVBand="1"/>
+      </w:tblPr>
+      <w:tblGrid>
+        <w:gridCol w:w="1219"/>
+        <w:gridCol w:w="1925"/>
+        <w:gridCol w:w="1871"/>
+        <w:gridCol w:w="1048"/>
+        <w:gridCol w:w="1456"/>
+        <w:gridCol w:w="1836"/>
+      </w:tblGrid>
+      <w:tr>
+        <w:trPr>
+          <w:cnfStyle w:val="100000000000" w:firstRow="1" w:lastRow="0" w:firstColumn="0" w:lastColumn="0" w:oddVBand="0" w:evenVBand="0" w:oddHBand="0" w:evenHBand="0" w:firstRowFirstColumn="0" w:firstRowLastColumn="0" w:lastRowFirstColumn="0" w:lastRowLastColumn="0"/>
+        </w:trPr>
+        <w:tc>
+          <w:tcPr>
+            <w:cnfStyle w:val="001000000000" w:firstRow="0" w:lastRow="0" w:firstColumn="1" w:lastColumn="0" w:oddVBand="0" w:evenVBand="0" w:oddHBand="0" w:evenHBand="0" w:firstRowFirstColumn="0" w:firstRowLastColumn="0" w:lastRowFirstColumn="0" w:lastRowLastColumn="0"/>
+            <w:tcW w:w="1187" w:type="dxa"/>
+          </w:tcPr>
+          <w:p>
+            <w:pPr>
+              <w:pStyle w:val="ListParagraph"/>
+              <w:tabs>
+                <w:tab w:val="left" w:pos="1034"/>
+              </w:tabs>
+              <w:ind w:left="0"/>
+              <w:rPr>
+                <w:b w:val="0"/>
+                <w:bCs w:val="0"/>
+                <w:sz w:val="32"/>
+                <w:szCs w:val="32"/>
+                <w:lang w:val="en-US"/>
+              </w:rPr>
+            </w:pPr>
+            <w:proofErr w:type="spellStart"/>
+            <w:r>
+              <w:rPr>
+                <w:b w:val="0"/>
+                <w:bCs w:val="0"/>
+                <w:sz w:val="32"/>
+                <w:szCs w:val="32"/>
+                <w:lang w:val="en-US"/>
+              </w:rPr>
+              <w:t>User_id</w:t>
+            </w:r>
+            <w:proofErr w:type="spellEnd"/>
+          </w:p>
+        </w:tc>
+        <w:tc>
+          <w:tcPr>
+            <w:tcW w:w="1868" w:type="dxa"/>
+          </w:tcPr>
+          <w:p>
+            <w:pPr>
+              <w:pStyle w:val="ListParagraph"/>
+              <w:tabs>
+                <w:tab w:val="left" w:pos="1034"/>
+              </w:tabs>
+              <w:ind w:left="0"/>
+              <w:cnfStyle w:val="100000000000" w:firstRow="1" w:lastRow="0" w:firstColumn="0" w:lastColumn="0" w:oddVBand="0" w:evenVBand="0" w:oddHBand="0" w:evenHBand="0" w:firstRowFirstColumn="0" w:firstRowLastColumn="0" w:lastRowFirstColumn="0" w:lastRowLastColumn="0"/>
+              <w:rPr>
+                <w:b w:val="0"/>
+                <w:bCs w:val="0"/>
+                <w:sz w:val="32"/>
+                <w:szCs w:val="32"/>
+                <w:lang w:val="en-US"/>
+              </w:rPr>
+            </w:pPr>
+            <w:proofErr w:type="spellStart"/>
+            <w:r>
+              <w:rPr>
+                <w:b w:val="0"/>
+                <w:bCs w:val="0"/>
+                <w:sz w:val="32"/>
+                <w:szCs w:val="32"/>
+                <w:lang w:val="en-US"/>
+              </w:rPr>
+              <w:t>Role_type_id</w:t>
+            </w:r>
+            <w:proofErr w:type="spellEnd"/>
+          </w:p>
+        </w:tc>
+        <w:tc>
+          <w:tcPr>
+            <w:tcW w:w="1816" w:type="dxa"/>
+          </w:tcPr>
+          <w:p>
+            <w:pPr>
+              <w:pStyle w:val="ListParagraph"/>
+              <w:tabs>
+                <w:tab w:val="left" w:pos="1034"/>
+              </w:tabs>
+              <w:ind w:left="0"/>
+              <w:cnfStyle w:val="100000000000" w:firstRow="1" w:lastRow="0" w:firstColumn="0" w:lastColumn="0" w:oddVBand="0" w:evenVBand="0" w:oddHBand="0" w:evenHBand="0" w:firstRowFirstColumn="0" w:firstRowLastColumn="0" w:lastRowFirstColumn="0" w:lastRowLastColumn="0"/>
+              <w:rPr>
+                <w:b w:val="0"/>
+                <w:bCs w:val="0"/>
+                <w:sz w:val="32"/>
+                <w:szCs w:val="32"/>
+                <w:lang w:val="en-US"/>
+              </w:rPr>
+            </w:pPr>
+            <w:proofErr w:type="spellStart"/>
+            <w:r>
+              <w:rPr>
+                <w:b w:val="0"/>
+                <w:bCs w:val="0"/>
+                <w:sz w:val="32"/>
+                <w:szCs w:val="32"/>
+                <w:lang w:val="en-US"/>
+              </w:rPr>
+              <w:t>reg_number</w:t>
+            </w:r>
+            <w:proofErr w:type="spellEnd"/>
+          </w:p>
+        </w:tc>
+        <w:tc>
+          <w:tcPr>
+            <w:tcW w:w="1020" w:type="dxa"/>
+          </w:tcPr>
+          <w:p>
+            <w:pPr>
+              <w:pStyle w:val="ListParagraph"/>
+              <w:tabs>
+                <w:tab w:val="left" w:pos="1034"/>
+              </w:tabs>
+              <w:ind w:left="0"/>
+              <w:cnfStyle w:val="100000000000" w:firstRow="1" w:lastRow="0" w:firstColumn="0" w:lastColumn="0" w:oddVBand="0" w:evenVBand="0" w:oddHBand="0" w:evenHBand="0" w:firstRowFirstColumn="0" w:firstRowLastColumn="0" w:lastRowFirstColumn="0" w:lastRowLastColumn="0"/>
+              <w:rPr>
+                <w:b w:val="0"/>
+                <w:bCs w:val="0"/>
+                <w:sz w:val="32"/>
+                <w:szCs w:val="32"/>
+                <w:lang w:val="en-US"/>
+              </w:rPr>
+            </w:pPr>
+            <w:r>
+              <w:rPr>
+                <w:b w:val="0"/>
+                <w:bCs w:val="0"/>
+                <w:sz w:val="32"/>
+                <w:szCs w:val="32"/>
+                <w:lang w:val="en-US"/>
+              </w:rPr>
+              <w:t>name</w:t>
+            </w:r>
+          </w:p>
+        </w:tc>
+        <w:tc>
+          <w:tcPr>
+            <w:tcW w:w="1415" w:type="dxa"/>
+          </w:tcPr>
+          <w:p>
+            <w:pPr>
+              <w:pStyle w:val="ListParagraph"/>
+              <w:tabs>
+                <w:tab w:val="left" w:pos="1034"/>
+              </w:tabs>
+              <w:ind w:left="0"/>
+              <w:cnfStyle w:val="100000000000" w:firstRow="1" w:lastRow="0" w:firstColumn="0" w:lastColumn="0" w:oddVBand="0" w:evenVBand="0" w:oddHBand="0" w:evenHBand="0" w:firstRowFirstColumn="0" w:firstRowLastColumn="0" w:lastRowFirstColumn="0" w:lastRowLastColumn="0"/>
+              <w:rPr>
+                <w:b w:val="0"/>
+                <w:bCs w:val="0"/>
+                <w:sz w:val="32"/>
+                <w:szCs w:val="32"/>
+                <w:lang w:val="en-US"/>
+              </w:rPr>
+            </w:pPr>
+            <w:r>
+              <w:rPr>
+                <w:b w:val="0"/>
+                <w:bCs w:val="0"/>
+                <w:sz w:val="32"/>
+                <w:szCs w:val="32"/>
+                <w:lang w:val="en-US"/>
+              </w:rPr>
+              <w:t>password</w:t>
+            </w:r>
+          </w:p>
+        </w:tc>
+        <w:tc>
+          <w:tcPr>
+            <w:tcW w:w="2049" w:type="dxa"/>
+          </w:tcPr>
+          <w:p>
+            <w:pPr>
+              <w:pStyle w:val="ListParagraph"/>
+              <w:tabs>
+                <w:tab w:val="left" w:pos="1034"/>
+              </w:tabs>
+              <w:ind w:left="0"/>
+              <w:cnfStyle w:val="100000000000" w:firstRow="1" w:lastRow="0" w:firstColumn="0" w:lastColumn="0" w:oddVBand="0" w:evenVBand="0" w:oddHBand="0" w:evenHBand="0" w:firstRowFirstColumn="0" w:firstRowLastColumn="0" w:lastRowFirstColumn="0" w:lastRowLastColumn="0"/>
+              <w:rPr>
+                <w:b w:val="0"/>
+                <w:bCs w:val="0"/>
+                <w:sz w:val="32"/>
+                <w:szCs w:val="32"/>
+                <w:lang w:val="en-US"/>
+              </w:rPr>
+            </w:pPr>
+            <w:r>
+              <w:rPr>
+                <w:b w:val="0"/>
+                <w:bCs w:val="0"/>
+                <w:sz w:val="32"/>
+                <w:szCs w:val="32"/>
+                <w:lang w:val="en-US"/>
+              </w:rPr>
+              <w:t>DOB</w:t>
+            </w:r>
+          </w:p>
+        </w:tc>
+      </w:tr>
+      <w:tr>
+        <w:trPr>
+          <w:cnfStyle w:val="000000100000" w:firstRow="0" w:lastRow="0" w:firstColumn="0" w:lastColumn="0" w:oddVBand="0" w:evenVBand="0" w:oddHBand="1" w:evenHBand="0" w:firstRowFirstColumn="0" w:firstRowLastColumn="0" w:lastRowFirstColumn="0" w:lastRowLastColumn="0"/>
+        </w:trPr>
+        <w:tc>
+          <w:tcPr>
+            <w:cnfStyle w:val="001000000000" w:firstRow="0" w:lastRow="0" w:firstColumn="1" w:lastColumn="0" w:oddVBand="0" w:evenVBand="0" w:oddHBand="0" w:evenHBand="0" w:firstRowFirstColumn="0" w:firstRowLastColumn="0" w:lastRowFirstColumn="0" w:lastRowLastColumn="0"/>
+            <w:tcW w:w="1187" w:type="dxa"/>
+          </w:tcPr>
+          <w:p>
+            <w:pPr>
+              <w:pStyle w:val="ListParagraph"/>
+              <w:tabs>
+                <w:tab w:val="left" w:pos="1034"/>
+              </w:tabs>
+              <w:ind w:left="0"/>
+              <w:rPr>
+                <w:b w:val="0"/>
+                <w:bCs w:val="0"/>
+                <w:sz w:val="32"/>
+                <w:szCs w:val="32"/>
+                <w:lang w:val="en-US"/>
+              </w:rPr>
+            </w:pPr>
+            <w:r>
+              <w:rPr>
+                <w:b w:val="0"/>
+                <w:bCs w:val="0"/>
+                <w:sz w:val="32"/>
+                <w:szCs w:val="32"/>
+                <w:lang w:val="en-US"/>
+              </w:rPr>
+              <w:t>1</w:t>
+            </w:r>
+          </w:p>
+        </w:tc>
+        <w:tc>
+          <w:tcPr>
+            <w:tcW w:w="1868" w:type="dxa"/>
+          </w:tcPr>
+          <w:p>
+            <w:pPr>
+              <w:pStyle w:val="ListParagraph"/>
+              <w:tabs>
+                <w:tab w:val="left" w:pos="1034"/>
+              </w:tabs>
+              <w:ind w:left="0"/>
+              <w:cnfStyle w:val="000000100000" w:firstRow="0" w:lastRow="0" w:firstColumn="0" w:lastColumn="0" w:oddVBand="0" w:evenVBand="0" w:oddHBand="1" w:evenHBand="0" w:firstRowFirstColumn="0" w:firstRowLastColumn="0" w:lastRowFirstColumn="0" w:lastRowLastColumn="0"/>
+              <w:rPr>
+                <w:sz w:val="32"/>
+                <w:szCs w:val="32"/>
+                <w:lang w:val="en-US"/>
+              </w:rPr>
+            </w:pPr>
+            <w:r>
+              <w:rPr>
+                <w:sz w:val="32"/>
+                <w:szCs w:val="32"/>
+                <w:lang w:val="en-US"/>
+              </w:rPr>
+              <w:t>3</w:t>
+            </w:r>
+          </w:p>
+        </w:tc>
+        <w:tc>
+          <w:tcPr>
+            <w:tcW w:w="1816" w:type="dxa"/>
+          </w:tcPr>
+          <w:p>
+            <w:pPr>
+              <w:pStyle w:val="ListParagraph"/>
+              <w:tabs>
+                <w:tab w:val="left" w:pos="1034"/>
+              </w:tabs>
+              <w:ind w:left="0"/>
+              <w:cnfStyle w:val="000000100000" w:firstRow="0" w:lastRow="0" w:firstColumn="0" w:lastColumn="0" w:oddVBand="0" w:evenVBand="0" w:oddHBand="1" w:evenHBand="0" w:firstRowFirstColumn="0" w:firstRowLastColumn="0" w:lastRowFirstColumn="0" w:lastRowLastColumn="0"/>
+              <w:rPr>
+                <w:sz w:val="32"/>
+                <w:szCs w:val="32"/>
+                <w:lang w:val="en-US"/>
+              </w:rPr>
+            </w:pPr>
+            <w:r>
+              <w:rPr>
+                <w:sz w:val="32"/>
+                <w:szCs w:val="32"/>
+                <w:lang w:val="en-US"/>
+              </w:rPr>
+              <w:t>20MIP10019</w:t>
+            </w:r>
+          </w:p>
+        </w:tc>
+        <w:tc>
+          <w:tcPr>
+            <w:tcW w:w="1020" w:type="dxa"/>
+          </w:tcPr>
+          <w:p>
+            <w:pPr>
+              <w:pStyle w:val="ListParagraph"/>
+              <w:tabs>
+                <w:tab w:val="left" w:pos="1034"/>
+              </w:tabs>
+              <w:ind w:left="0"/>
+              <w:cnfStyle w:val="000000100000" w:firstRow="0" w:lastRow="0" w:firstColumn="0" w:lastColumn="0" w:oddVBand="0" w:evenVBand="0" w:oddHBand="1" w:evenHBand="0" w:firstRowFirstColumn="0" w:firstRowLastColumn="0" w:lastRowFirstColumn="0" w:lastRowLastColumn="0"/>
+              <w:rPr>
+                <w:sz w:val="32"/>
+                <w:szCs w:val="32"/>
+                <w:lang w:val="en-US"/>
+              </w:rPr>
+            </w:pPr>
+            <w:r>
+              <w:rPr>
+                <w:sz w:val="32"/>
+                <w:szCs w:val="32"/>
+                <w:lang w:val="en-US"/>
+              </w:rPr>
+              <w:t>Bhanu</w:t>
+            </w:r>
+          </w:p>
+        </w:tc>
+        <w:tc>
+          <w:tcPr>
+            <w:tcW w:w="1415" w:type="dxa"/>
+          </w:tcPr>
+          <w:p>
+            <w:pPr>
+              <w:pStyle w:val="ListParagraph"/>
+              <w:tabs>
+                <w:tab w:val="left" w:pos="1034"/>
+              </w:tabs>
+              <w:ind w:left="0"/>
+              <w:cnfStyle w:val="000000100000" w:firstRow="0" w:lastRow="0" w:firstColumn="0" w:lastColumn="0" w:oddVBand="0" w:evenVBand="0" w:oddHBand="1" w:evenHBand="0" w:firstRowFirstColumn="0" w:firstRowLastColumn="0" w:lastRowFirstColumn="0" w:lastRowLastColumn="0"/>
+              <w:rPr>
+                <w:sz w:val="32"/>
+                <w:szCs w:val="32"/>
+                <w:lang w:val="en-US"/>
+              </w:rPr>
+            </w:pPr>
+            <w:r>
+              <w:rPr>
+                <w:sz w:val="32"/>
+                <w:szCs w:val="32"/>
+                <w:lang w:val="en-US"/>
+              </w:rPr>
+              <w:t>1234</w:t>
+            </w:r>
+          </w:p>
+        </w:tc>
+        <w:tc>
+          <w:tcPr>
+            <w:tcW w:w="2049" w:type="dxa"/>
+          </w:tcPr>
+          <w:p>
+            <w:pPr>
+              <w:pStyle w:val="ListParagraph"/>
+              <w:tabs>
+                <w:tab w:val="left" w:pos="1034"/>
+              </w:tabs>
+              <w:ind w:left="0"/>
+              <w:cnfStyle w:val="000000100000" w:firstRow="0" w:lastRow="0" w:firstColumn="0" w:lastColumn="0" w:oddVBand="0" w:evenVBand="0" w:oddHBand="1" w:evenHBand="0" w:firstRowFirstColumn="0" w:firstRowLastColumn="0" w:lastRowFirstColumn="0" w:lastRowLastColumn="0"/>
+              <w:rPr>
+                <w:sz w:val="32"/>
+                <w:szCs w:val="32"/>
+                <w:lang w:val="en-US"/>
+              </w:rPr>
+            </w:pPr>
+            <w:r>
+              <w:rPr>
+                <w:sz w:val="32"/>
+                <w:szCs w:val="32"/>
+                <w:lang w:val="en-US"/>
+              </w:rPr>
+              <w:t>09/02/2002</w:t>
+            </w:r>
+          </w:p>
+        </w:tc>
+      </w:tr>
+      <w:tr>
+        <w:tc>
+          <w:tcPr>
+            <w:cnfStyle w:val="001000000000" w:firstRow="0" w:lastRow="0" w:firstColumn="1" w:lastColumn="0" w:oddVBand="0" w:evenVBand="0" w:oddHBand="0" w:evenHBand="0" w:firstRowFirstColumn="0" w:firstRowLastColumn="0" w:lastRowFirstColumn="0" w:lastRowLastColumn="0"/>
+            <w:tcW w:w="1187" w:type="dxa"/>
+          </w:tcPr>
+          <w:p>
+            <w:pPr>
+              <w:pStyle w:val="ListParagraph"/>
+              <w:tabs>
+                <w:tab w:val="left" w:pos="1034"/>
+              </w:tabs>
+              <w:ind w:left="0"/>
+              <w:rPr>
+                <w:b w:val="0"/>
+                <w:bCs w:val="0"/>
+                <w:sz w:val="32"/>
+                <w:szCs w:val="32"/>
+                <w:lang w:val="en-US"/>
+              </w:rPr>
+            </w:pPr>
+          </w:p>
+        </w:tc>
+        <w:tc>
+          <w:tcPr>
+            <w:tcW w:w="1868" w:type="dxa"/>
+          </w:tcPr>
+          <w:p>
+            <w:pPr>
+              <w:pStyle w:val="ListParagraph"/>
+              <w:tabs>
+                <w:tab w:val="left" w:pos="1034"/>
+              </w:tabs>
+              <w:ind w:left="0"/>
+              <w:cnfStyle w:val="000000000000" w:firstRow="0" w:lastRow="0" w:firstColumn="0" w:lastColumn="0" w:oddVBand="0" w:evenVBand="0" w:oddHBand="0" w:evenHBand="0" w:firstRowFirstColumn="0" w:firstRowLastColumn="0" w:lastRowFirstColumn="0" w:lastRowLastColumn="0"/>
+              <w:rPr>
+                <w:b/>
+                <w:bCs/>
+                <w:sz w:val="32"/>
+                <w:szCs w:val="32"/>
+                <w:lang w:val="en-US"/>
+              </w:rPr>
+            </w:pPr>
+          </w:p>
+        </w:tc>
+        <w:tc>
+          <w:tcPr>
+            <w:tcW w:w="1816" w:type="dxa"/>
+          </w:tcPr>
+          <w:p>
+            <w:pPr>
+              <w:pStyle w:val="ListParagraph"/>
+              <w:tabs>
+                <w:tab w:val="left" w:pos="1034"/>
+              </w:tabs>
+              <w:ind w:left="0"/>
+              <w:cnfStyle w:val="000000000000" w:firstRow="0" w:lastRow="0" w:firstColumn="0" w:lastColumn="0" w:oddVBand="0" w:evenVBand="0" w:oddHBand="0" w:evenHBand="0" w:firstRowFirstColumn="0" w:firstRowLastColumn="0" w:lastRowFirstColumn="0" w:lastRowLastColumn="0"/>
+              <w:rPr>
+                <w:b/>
+                <w:bCs/>
+                <w:sz w:val="32"/>
+                <w:szCs w:val="32"/>
+                <w:lang w:val="en-US"/>
+              </w:rPr>
+            </w:pPr>
+          </w:p>
+        </w:tc>
+        <w:tc>
+          <w:tcPr>
+            <w:tcW w:w="1020" w:type="dxa"/>
+          </w:tcPr>
+          <w:p>
+            <w:pPr>
+              <w:pStyle w:val="ListParagraph"/>
+              <w:tabs>
+                <w:tab w:val="left" w:pos="1034"/>
+              </w:tabs>
+              <w:ind w:left="0"/>
+              <w:cnfStyle w:val="000000000000" w:firstRow="0" w:lastRow="0" w:firstColumn="0" w:lastColumn="0" w:oddVBand="0" w:evenVBand="0" w:oddHBand="0" w:evenHBand="0" w:firstRowFirstColumn="0" w:firstRowLastColumn="0" w:lastRowFirstColumn="0" w:lastRowLastColumn="0"/>
+              <w:rPr>
+                <w:b/>
+                <w:bCs/>
+                <w:sz w:val="32"/>
+                <w:szCs w:val="32"/>
+                <w:lang w:val="en-US"/>
+              </w:rPr>
+            </w:pPr>
+          </w:p>
+        </w:tc>
+        <w:tc>
+          <w:tcPr>
+            <w:tcW w:w="1415" w:type="dxa"/>
+          </w:tcPr>
+          <w:p>
+            <w:pPr>
+              <w:pStyle w:val="ListParagraph"/>
+              <w:tabs>
+                <w:tab w:val="left" w:pos="1034"/>
+              </w:tabs>
+              <w:ind w:left="0"/>
+              <w:cnfStyle w:val="000000000000" w:firstRow="0" w:lastRow="0" w:firstColumn="0" w:lastColumn="0" w:oddVBand="0" w:evenVBand="0" w:oddHBand="0" w:evenHBand="0" w:firstRowFirstColumn="0" w:firstRowLastColumn="0" w:lastRowFirstColumn="0" w:lastRowLastColumn="0"/>
+              <w:rPr>
+                <w:b/>
+                <w:bCs/>
+                <w:sz w:val="32"/>
+                <w:szCs w:val="32"/>
+                <w:lang w:val="en-US"/>
+              </w:rPr>
+            </w:pPr>
+          </w:p>
+        </w:tc>
+        <w:tc>
+          <w:tcPr>
+            <w:tcW w:w="2049" w:type="dxa"/>
+          </w:tcPr>
+          <w:p>
+            <w:pPr>
+              <w:pStyle w:val="ListParagraph"/>
+              <w:tabs>
+                <w:tab w:val="left" w:pos="1034"/>
+              </w:tabs>
+              <w:ind w:left="0"/>
+              <w:cnfStyle w:val="000000000000" w:firstRow="0" w:lastRow="0" w:firstColumn="0" w:lastColumn="0" w:oddVBand="0" w:evenVBand="0" w:oddHBand="0" w:evenHBand="0" w:firstRowFirstColumn="0" w:firstRowLastColumn="0" w:lastRowFirstColumn="0" w:lastRowLastColumn="0"/>
+              <w:rPr>
+                <w:b/>
+                <w:bCs/>
+                <w:sz w:val="32"/>
+                <w:szCs w:val="32"/>
+                <w:lang w:val="en-US"/>
+              </w:rPr>
+            </w:pPr>
+          </w:p>
+        </w:tc>
+      </w:tr>
+    </w:tbl>
+    <w:p>
+      <w:pPr>
+        <w:pStyle w:val="ListParagraph"/>
+        <w:tabs>
+          <w:tab w:val="left" w:pos="1034"/>
+        </w:tabs>
+        <w:rPr>
+          <w:b/>
+          <w:bCs/>
+          <w:sz w:val="32"/>
+          <w:szCs w:val="32"/>
+          <w:lang w:val="en-US"/>
+        </w:rPr>
+      </w:pPr>
+    </w:p>
+    <w:p>
+      <w:pPr>
+        <w:pStyle w:val="ListParagraph"/>
+        <w:tabs>
+          <w:tab w:val="left" w:pos="1034"/>
+        </w:tabs>
+        <w:rPr>
+          <w:b/>
+          <w:bCs/>
+          <w:sz w:val="32"/>
+          <w:szCs w:val="32"/>
+          <w:lang w:val="en-US"/>
+        </w:rPr>
+      </w:pPr>
+      <w:proofErr w:type="spellStart"/>
+      <w:r>
+        <w:rPr>
+          <w:b/>
+          <w:bCs/>
+          <w:sz w:val="32"/>
+          <w:szCs w:val="32"/>
+          <w:lang w:val="en-US"/>
+        </w:rPr>
+        <w:t>Complain_table</w:t>
+      </w:r>
+      <w:proofErr w:type="spellEnd"/>
+      <w:r>
+        <w:rPr>
+          <w:b/>
+          <w:bCs/>
+          <w:sz w:val="32"/>
+          <w:szCs w:val="32"/>
+          <w:lang w:val="en-US"/>
+        </w:rPr>
+        <w:t>:</w:t>
+      </w:r>
+    </w:p>
+    <w:tbl>
+      <w:tblPr>
+        <w:tblStyle w:val="TableGrid"/>
+        <w:tblW w:w="0" w:type="auto"/>
+        <w:tblInd w:w="-5" w:type="dxa"/>
+        <w:tblLook w:val="04A0" w:firstRow="1" w:lastRow="0" w:firstColumn="1" w:lastColumn="0" w:noHBand="0" w:noVBand="1"/>
+      </w:tblPr>
+      <w:tblGrid>
+        <w:gridCol w:w="1890"/>
+        <w:gridCol w:w="2250"/>
+        <w:gridCol w:w="1260"/>
+        <w:gridCol w:w="902"/>
+        <w:gridCol w:w="1705"/>
+        <w:gridCol w:w="1014"/>
+      </w:tblGrid>
+      <w:tr>
+        <w:tc>
+          <w:tcPr>
+            <w:tcW w:w="1890" w:type="dxa"/>
+          </w:tcPr>
+          <w:p>
+            <w:pPr>
+              <w:pStyle w:val="ListParagraph"/>
+              <w:tabs>
+                <w:tab w:val="left" w:pos="1034"/>
+              </w:tabs>
+              <w:ind w:left="0"/>
+              <w:rPr>
+                <w:b/>
+                <w:bCs/>
+                <w:sz w:val="32"/>
+                <w:szCs w:val="32"/>
+                <w:lang w:val="en-US"/>
+              </w:rPr>
+            </w:pPr>
+            <w:proofErr w:type="spellStart"/>
+            <w:r>
+              <w:rPr>
+                <w:b/>
+                <w:bCs/>
+                <w:sz w:val="32"/>
+                <w:szCs w:val="32"/>
+                <w:lang w:val="en-US"/>
+              </w:rPr>
+              <w:t>Complain_id</w:t>
+            </w:r>
+            <w:proofErr w:type="spellEnd"/>
+          </w:p>
+        </w:tc>
+        <w:tc>
+          <w:tcPr>
+            <w:tcW w:w="2250" w:type="dxa"/>
+          </w:tcPr>
+          <w:p>
+            <w:pPr>
+              <w:pStyle w:val="ListParagraph"/>
+              <w:tabs>
+                <w:tab w:val="left" w:pos="1034"/>
+              </w:tabs>
+              <w:ind w:left="0"/>
+              <w:rPr>
+                <w:b/>
+                <w:bCs/>
+                <w:sz w:val="32"/>
+                <w:szCs w:val="32"/>
+                <w:lang w:val="en-US"/>
+              </w:rPr>
+            </w:pPr>
+            <w:proofErr w:type="spellStart"/>
+            <w:r>
+              <w:rPr>
+                <w:b/>
+                <w:bCs/>
+                <w:sz w:val="32"/>
+                <w:szCs w:val="32"/>
+                <w:lang w:val="en-US"/>
+              </w:rPr>
+              <w:t>Complain_type</w:t>
+            </w:r>
+            <w:proofErr w:type="spellEnd"/>
+          </w:p>
+        </w:tc>
+        <w:tc>
+          <w:tcPr>
+            <w:tcW w:w="1260" w:type="dxa"/>
+          </w:tcPr>
+          <w:p>
+            <w:pPr>
+              <w:pStyle w:val="ListParagraph"/>
+              <w:tabs>
+                <w:tab w:val="left" w:pos="1034"/>
+              </w:tabs>
+              <w:ind w:left="0"/>
+              <w:rPr>
+                <w:b/>
+                <w:bCs/>
+                <w:sz w:val="32"/>
+                <w:szCs w:val="32"/>
+                <w:lang w:val="en-US"/>
+              </w:rPr>
+            </w:pPr>
+            <w:proofErr w:type="spellStart"/>
+            <w:r>
+              <w:rPr>
+                <w:b/>
+                <w:bCs/>
+                <w:sz w:val="32"/>
+                <w:szCs w:val="32"/>
+                <w:lang w:val="en-US"/>
+              </w:rPr>
+              <w:t>User_id</w:t>
+            </w:r>
+            <w:proofErr w:type="spellEnd"/>
+          </w:p>
+        </w:tc>
+        <w:tc>
+          <w:tcPr>
+            <w:tcW w:w="902" w:type="dxa"/>
+          </w:tcPr>
+          <w:p>
+            <w:pPr>
+              <w:pStyle w:val="ListParagraph"/>
+              <w:tabs>
+                <w:tab w:val="left" w:pos="1034"/>
+              </w:tabs>
+              <w:ind w:left="0"/>
+              <w:rPr>
+                <w:b/>
+                <w:bCs/>
+                <w:sz w:val="32"/>
+                <w:szCs w:val="32"/>
+                <w:lang w:val="en-US"/>
+              </w:rPr>
+            </w:pPr>
+            <w:r>
+              <w:rPr>
+                <w:b/>
+                <w:bCs/>
+                <w:sz w:val="32"/>
+                <w:szCs w:val="32"/>
+                <w:lang w:val="en-US"/>
+              </w:rPr>
+              <w:t>item</w:t>
+            </w:r>
+          </w:p>
+        </w:tc>
+        <w:tc>
+          <w:tcPr>
+            <w:tcW w:w="1705" w:type="dxa"/>
+          </w:tcPr>
+          <w:p>
+            <w:pPr>
+              <w:pStyle w:val="ListParagraph"/>
+              <w:tabs>
+                <w:tab w:val="left" w:pos="1034"/>
+              </w:tabs>
+              <w:ind w:left="0"/>
+              <w:rPr>
+                <w:b/>
+                <w:bCs/>
+                <w:sz w:val="32"/>
+                <w:szCs w:val="32"/>
+                <w:lang w:val="en-US"/>
+              </w:rPr>
+            </w:pPr>
+            <w:r>
+              <w:rPr>
+                <w:b/>
+                <w:bCs/>
+                <w:sz w:val="32"/>
+                <w:szCs w:val="32"/>
+                <w:lang w:val="en-US"/>
+              </w:rPr>
+              <w:t>description</w:t>
+            </w:r>
+          </w:p>
+        </w:tc>
+        <w:tc>
+          <w:tcPr>
+            <w:tcW w:w="1014" w:type="dxa"/>
+          </w:tcPr>
+          <w:p>
+            <w:pPr>
+              <w:pStyle w:val="ListParagraph"/>
+              <w:tabs>
+                <w:tab w:val="left" w:pos="1034"/>
+              </w:tabs>
+              <w:ind w:left="0"/>
+              <w:rPr>
+                <w:b/>
+                <w:bCs/>
+                <w:sz w:val="32"/>
+                <w:szCs w:val="32"/>
+                <w:lang w:val="en-US"/>
+              </w:rPr>
+            </w:pPr>
+            <w:r>
+              <w:rPr>
+                <w:b/>
+                <w:bCs/>
+                <w:sz w:val="32"/>
+                <w:szCs w:val="32"/>
+                <w:lang w:val="en-US"/>
+              </w:rPr>
+              <w:t>status</w:t>
+            </w:r>
+          </w:p>
+        </w:tc>
+      </w:tr>
+      <w:tr>
+        <w:tc>
+          <w:tcPr>
+            <w:tcW w:w="1890" w:type="dxa"/>
+          </w:tcPr>
+          <w:p>
+            <w:pPr>
+              <w:pStyle w:val="ListParagraph"/>
+              <w:tabs>
+                <w:tab w:val="left" w:pos="1034"/>
+              </w:tabs>
+              <w:ind w:left="0"/>
+              <w:rPr>
+                <w:b/>
+                <w:bCs/>
+                <w:sz w:val="32"/>
+                <w:szCs w:val="32"/>
+                <w:lang w:val="en-US"/>
+              </w:rPr>
+            </w:pPr>
+            <w:r>
+              <w:rPr>
+                <w:b/>
+                <w:bCs/>
+                <w:sz w:val="32"/>
+                <w:szCs w:val="32"/>
+                <w:lang w:val="en-US"/>
+              </w:rPr>
+              <w:t>1</w:t>
+            </w:r>
+          </w:p>
+        </w:tc>
+        <w:tc>
+          <w:tcPr>
+            <w:tcW w:w="2250" w:type="dxa"/>
+          </w:tcPr>
+          <w:p>
+            <w:pPr>
+              <w:pStyle w:val="ListParagraph"/>
+              <w:tabs>
+                <w:tab w:val="left" w:pos="1034"/>
+              </w:tabs>
+              <w:ind w:left="0"/>
+              <w:rPr>
+                <w:b/>
+                <w:bCs/>
+                <w:sz w:val="32"/>
+                <w:szCs w:val="32"/>
+                <w:lang w:val="en-US"/>
+              </w:rPr>
+            </w:pPr>
+          </w:p>
+        </w:tc>
+        <w:tc>
+          <w:tcPr>
+            <w:tcW w:w="1260" w:type="dxa"/>
+          </w:tcPr>
+          <w:p>
+            <w:pPr>
+              <w:pStyle w:val="ListParagraph"/>
+              <w:tabs>
+                <w:tab w:val="left" w:pos="1034"/>
+              </w:tabs>
+              <w:ind w:left="0"/>
+              <w:rPr>
+                <w:b/>
+                <w:bCs/>
+                <w:sz w:val="32"/>
+                <w:szCs w:val="32"/>
+                <w:lang w:val="en-US"/>
+              </w:rPr>
+            </w:pPr>
+          </w:p>
+        </w:tc>
+        <w:tc>
+          <w:tcPr>
+            <w:tcW w:w="902" w:type="dxa"/>
+          </w:tcPr>
+          <w:p>
+            <w:pPr>
+              <w:pStyle w:val="ListParagraph"/>
+              <w:tabs>
+                <w:tab w:val="left" w:pos="1034"/>
+              </w:tabs>
+              <w:ind w:left="0"/>
+              <w:rPr>
+                <w:b/>
+                <w:bCs/>
+                <w:sz w:val="32"/>
+                <w:szCs w:val="32"/>
+                <w:lang w:val="en-US"/>
+              </w:rPr>
+            </w:pPr>
+          </w:p>
+        </w:tc>
+        <w:tc>
+          <w:tcPr>
+            <w:tcW w:w="1705" w:type="dxa"/>
+          </w:tcPr>
+          <w:p>
+            <w:pPr>
+              <w:pStyle w:val="ListParagraph"/>
+              <w:tabs>
+                <w:tab w:val="left" w:pos="1034"/>
+              </w:tabs>
+              <w:ind w:left="0"/>
+              <w:rPr>
+                <w:b/>
+                <w:bCs/>
+                <w:sz w:val="32"/>
+                <w:szCs w:val="32"/>
+                <w:lang w:val="en-US"/>
+              </w:rPr>
+            </w:pPr>
+          </w:p>
+        </w:tc>
+        <w:tc>
+          <w:tcPr>
+            <w:tcW w:w="1014" w:type="dxa"/>
+          </w:tcPr>
+          <w:p>
+            <w:pPr>
+              <w:pStyle w:val="ListParagraph"/>
+              <w:tabs>
+                <w:tab w:val="left" w:pos="1034"/>
+              </w:tabs>
+              <w:ind w:left="0"/>
+              <w:rPr>
+                <w:b/>
+                <w:bCs/>
+                <w:sz w:val="32"/>
+                <w:szCs w:val="32"/>
+                <w:lang w:val="en-US"/>
+              </w:rPr>
+            </w:pPr>
+          </w:p>
+        </w:tc>
+      </w:tr>
+      <w:tr>
+        <w:tc>
+          <w:tcPr>
+            <w:tcW w:w="1890" w:type="dxa"/>
+          </w:tcPr>
+          <w:p>
+            <w:pPr>
+              <w:pStyle w:val="ListParagraph"/>
+              <w:tabs>
+                <w:tab w:val="left" w:pos="1034"/>
+              </w:tabs>
+              <w:ind w:left="0"/>
+              <w:rPr>
+                <w:b/>
+                <w:bCs/>
+                <w:sz w:val="32"/>
+                <w:szCs w:val="32"/>
+                <w:lang w:val="en-US"/>
+              </w:rPr>
+            </w:pPr>
+          </w:p>
+        </w:tc>
+        <w:tc>
+          <w:tcPr>
+            <w:tcW w:w="2250" w:type="dxa"/>
+          </w:tcPr>
+          <w:p>
+            <w:pPr>
+              <w:pStyle w:val="ListParagraph"/>
+              <w:tabs>
+                <w:tab w:val="left" w:pos="1034"/>
+              </w:tabs>
+              <w:ind w:left="0"/>
+              <w:rPr>
+                <w:b/>
+                <w:bCs/>
+                <w:sz w:val="32"/>
+                <w:szCs w:val="32"/>
+                <w:lang w:val="en-US"/>
+              </w:rPr>
+            </w:pPr>
+          </w:p>
+        </w:tc>
+        <w:tc>
+          <w:tcPr>
+            <w:tcW w:w="1260" w:type="dxa"/>
+          </w:tcPr>
+          <w:p>
+            <w:pPr>
+              <w:pStyle w:val="ListParagraph"/>
+              <w:tabs>
+                <w:tab w:val="left" w:pos="1034"/>
+              </w:tabs>
+              <w:ind w:left="0"/>
+              <w:rPr>
+                <w:b/>
+                <w:bCs/>
+                <w:sz w:val="32"/>
+                <w:szCs w:val="32"/>
+                <w:lang w:val="en-US"/>
+              </w:rPr>
+            </w:pPr>
+          </w:p>
+        </w:tc>
+        <w:tc>
+          <w:tcPr>
+            <w:tcW w:w="902" w:type="dxa"/>
+          </w:tcPr>
+          <w:p>
+            <w:pPr>
+              <w:pStyle w:val="ListParagraph"/>
+              <w:tabs>
+                <w:tab w:val="left" w:pos="1034"/>
+              </w:tabs>
+              <w:ind w:left="0"/>
+              <w:rPr>
+                <w:b/>
+                <w:bCs/>
+                <w:sz w:val="32"/>
+                <w:szCs w:val="32"/>
+                <w:lang w:val="en-US"/>
+              </w:rPr>
+            </w:pPr>
+          </w:p>
+        </w:tc>
+        <w:tc>
+          <w:tcPr>
+            <w:tcW w:w="1705" w:type="dxa"/>
+          </w:tcPr>
+          <w:p>
+            <w:pPr>
+              <w:pStyle w:val="ListParagraph"/>
+              <w:tabs>
+                <w:tab w:val="left" w:pos="1034"/>
+              </w:tabs>
+              <w:ind w:left="0"/>
+              <w:rPr>
+                <w:b/>
+                <w:bCs/>
+                <w:sz w:val="32"/>
+                <w:szCs w:val="32"/>
+                <w:lang w:val="en-US"/>
+              </w:rPr>
+            </w:pPr>
+          </w:p>
+        </w:tc>
+        <w:tc>
+          <w:tcPr>
+            <w:tcW w:w="1014" w:type="dxa"/>
+          </w:tcPr>
+          <w:p>
+            <w:pPr>
+              <w:pStyle w:val="ListParagraph"/>
+              <w:tabs>
+                <w:tab w:val="left" w:pos="1034"/>
+              </w:tabs>
+              <w:ind w:left="0"/>
+              <w:rPr>
+                <w:b/>
+                <w:bCs/>
+                <w:sz w:val="32"/>
+                <w:szCs w:val="32"/>
+                <w:lang w:val="en-US"/>
+              </w:rPr>
+            </w:pPr>
+          </w:p>
+        </w:tc>
+      </w:tr>
+    </w:tbl>
+    <w:p>
+      <w:pPr>
+        <w:pStyle w:val="ListParagraph"/>
+        <w:tabs>
+          <w:tab w:val="left" w:pos="1034"/>
+        </w:tabs>
+        <w:rPr>
+          <w:b/>
+          <w:bCs/>
+          <w:sz w:val="32"/>
+          <w:szCs w:val="32"/>
+          <w:lang w:val="en-US"/>
+        </w:rPr>
+      </w:pPr>
+    </w:p>
+    <w:p>
+      <w:pPr>
+        <w:pStyle w:val="ListParagraph"/>
+        <w:tabs>
+          <w:tab w:val="left" w:pos="1034"/>
+        </w:tabs>
+        <w:rPr>
+          <w:b/>
+          <w:bCs/>
+          <w:sz w:val="32"/>
+          <w:szCs w:val="32"/>
+          <w:lang w:val="en-US"/>
+        </w:rPr>
+      </w:pPr>
     </w:p>
     <w:p>
       <w:pPr>
@@ -2915,6 +4645,31 @@
     <w:p>
       <w:pPr>
         <w:pStyle w:val="ListParagraph"/>
+        <w:numPr>
+          <w:ilvl w:val="1"/>
+          <w:numId w:val="1"/>
+        </w:numPr>
+        <w:tabs>
+          <w:tab w:val="left" w:pos="1034"/>
+        </w:tabs>
+        <w:rPr>
+          <w:sz w:val="32"/>
+          <w:szCs w:val="32"/>
+          <w:lang w:val="en-US"/>
+        </w:rPr>
+      </w:pPr>
+      <w:r>
+        <w:rPr>
+          <w:sz w:val="32"/>
+          <w:szCs w:val="32"/>
+          <w:lang w:val="en-US"/>
+        </w:rPr>
+        <w:t>There will be a complain section by which the student can register the complain for the room or any other violence activity</w:t>
+      </w:r>
+    </w:p>
+    <w:p>
+      <w:pPr>
+        <w:pStyle w:val="ListParagraph"/>
         <w:tabs>
           <w:tab w:val="left" w:pos="1034"/>
         </w:tabs>
@@ -2939,6 +4694,106 @@
         <w:tabs>
           <w:tab w:val="left" w:pos="1034"/>
         </w:tabs>
+        <w:rPr>
+          <w:noProof/>
+        </w:rPr>
+      </w:pPr>
+      <w:r>
+        <w:rPr>
+          <w:noProof/>
+        </w:rPr>
+        <w:lastRenderedPageBreak/>
+        <w:drawing>
+          <wp:inline distT="0" distB="0" distL="0" distR="0" wp14:anchorId="6A9E3DC7" wp14:editId="658599BC">
+            <wp:extent cx="5731510" cy="3223895"/>
+            <wp:effectExtent l="0" t="0" r="2540" b="0"/>
+            <wp:docPr id="328529989" name="Picture 1"/>
+            <wp:cNvGraphicFramePr>
+              <a:graphicFrameLocks xmlns:a="http://schemas.openxmlformats.org/drawingml/2006/main" noChangeAspect="1"/>
+            </wp:cNvGraphicFramePr>
+            <a:graphic xmlns:a="http://schemas.openxmlformats.org/drawingml/2006/main">
+              <a:graphicData uri="http://schemas.openxmlformats.org/drawingml/2006/picture">
+                <pic:pic xmlns:pic="http://schemas.openxmlformats.org/drawingml/2006/picture">
+                  <pic:nvPicPr>
+                    <pic:cNvPr id="0" name="Picture 1"/>
+                    <pic:cNvPicPr>
+                      <a:picLocks noChangeAspect="1" noChangeArrowheads="1"/>
+                    </pic:cNvPicPr>
+                  </pic:nvPicPr>
+                  <pic:blipFill>
+                    <a:blip r:embed="rId15">
+                      <a:extLst>
+                        <a:ext uri="{28A0092B-C50C-407E-A947-70E740481C1C}">
+                          <a14:useLocalDpi xmlns:a14="http://schemas.microsoft.com/office/drawing/2010/main" val="0"/>
+                        </a:ext>
+                      </a:extLst>
+                    </a:blip>
+                    <a:srcRect/>
+                    <a:stretch>
+                      <a:fillRect/>
+                    </a:stretch>
+                  </pic:blipFill>
+                  <pic:spPr bwMode="auto">
+                    <a:xfrm>
+                      <a:off x="0" y="0"/>
+                      <a:ext cx="5731510" cy="3223895"/>
+                    </a:xfrm>
+                    <a:prstGeom prst="rect">
+                      <a:avLst/>
+                    </a:prstGeom>
+                    <a:noFill/>
+                    <a:ln>
+                      <a:noFill/>
+                    </a:ln>
+                  </pic:spPr>
+                </pic:pic>
+              </a:graphicData>
+            </a:graphic>
+          </wp:inline>
+        </w:drawing>
+      </w:r>
+    </w:p>
+    <w:p>
+      <w:pPr>
+        <w:rPr>
+          <w:noProof/>
+        </w:rPr>
+      </w:pPr>
+    </w:p>
+    <w:p>
+      <w:pPr>
+        <w:rPr>
+          <w:noProof/>
+        </w:rPr>
+      </w:pPr>
+    </w:p>
+    <w:p>
+      <w:pPr>
+        <w:rPr>
+          <w:sz w:val="32"/>
+          <w:szCs w:val="32"/>
+          <w:lang w:val="en-US"/>
+        </w:rPr>
+      </w:pPr>
+      <w:r>
+        <w:rPr>
+          <w:sz w:val="32"/>
+          <w:szCs w:val="32"/>
+          <w:lang w:val="en-US"/>
+        </w:rPr>
+        <w:t xml:space="preserve">New Complain </w:t>
+      </w:r>
+      <w:r>
+        <w:rPr>
+          <w:sz w:val="32"/>
+          <w:szCs w:val="32"/>
+          <w:lang w:val="en-US"/>
+        </w:rPr>
+        <w:sym w:font="Wingdings" w:char="F0E0"/>
+      </w:r>
+    </w:p>
+    <w:p>
+      <w:pPr>
         <w:rPr>
           <w:sz w:val="32"/>
           <w:szCs w:val="32"/>

</xml_diff>